<commit_message>
Added var2 for SR3
</commit_message>
<xml_diff>
--- a/Самостоятельные работы/СР3.docx
+++ b/Самостоятельные работы/СР3.docx
@@ -18,84 +18,669 @@
         </w:rPr>
         <w:t>Вариант 1</w:t>
       </w:r>
+    </w:p>
+    <w:p>
+      <w:pPr>
+        <w:rPr>
+          <w:rFonts w:ascii="Times New Roman" w:hAnsi="Times New Roman" w:cs="Times New Roman"/>
+          <w:sz w:val="28"/>
+          <w:szCs w:val="28"/>
+        </w:rPr>
+      </w:pPr>
+      <w:r>
+        <w:rPr>
+          <w:rFonts w:ascii="Times New Roman" w:hAnsi="Times New Roman" w:cs="Times New Roman"/>
+          <w:sz w:val="28"/>
+          <w:szCs w:val="28"/>
+        </w:rPr>
+        <w:t>Конец первого модуля, скоро КР по программированию. К этому времени у каждого студента уже есть оценки за тесты и самостоятельные (почти у</w:t>
+      </w:r>
+      <w:r>
+        <w:rPr>
+          <w:rFonts w:ascii="Times New Roman" w:hAnsi="Times New Roman" w:cs="Times New Roman"/>
+          <w:sz w:val="28"/>
+          <w:szCs w:val="28"/>
+        </w:rPr>
+        <w:t xml:space="preserve"> каждого</w:t>
+      </w:r>
+      <w:r>
+        <w:rPr>
+          <w:rFonts w:ascii="Times New Roman" w:hAnsi="Times New Roman" w:cs="Times New Roman"/>
+          <w:sz w:val="28"/>
+          <w:szCs w:val="28"/>
+        </w:rPr>
+        <w:t xml:space="preserve">). У кого-то могут быть за какие это элементы контроля нули. К счастью, чтобы не портить статистику, они не учитываются </w:t>
+      </w:r>
+      <w:r>
+        <w:rPr>
+          <w:rFonts w:ascii="Times New Roman" w:hAnsi="Times New Roman" w:cs="Times New Roman"/>
+          <w:sz w:val="28"/>
+          <w:szCs w:val="28"/>
+        </w:rPr>
+        <w:t xml:space="preserve">при подсчете среднего балла в ведомости (на деле учитываются). </w:t>
+      </w:r>
+    </w:p>
+    <w:p>
+      <w:pPr>
+        <w:rPr>
+          <w:rFonts w:ascii="Times New Roman" w:hAnsi="Times New Roman" w:cs="Times New Roman"/>
+          <w:sz w:val="28"/>
+          <w:szCs w:val="28"/>
+        </w:rPr>
+      </w:pPr>
+      <w:r>
+        <w:rPr>
+          <w:rFonts w:ascii="Times New Roman" w:hAnsi="Times New Roman" w:cs="Times New Roman"/>
+          <w:sz w:val="28"/>
+          <w:szCs w:val="28"/>
+        </w:rPr>
+        <w:t xml:space="preserve">Ваша задача состоит в том, чтобы создать массив массивов для </w:t>
+      </w:r>
+      <w:r>
+        <w:rPr>
+          <w:rFonts w:ascii="Times New Roman" w:hAnsi="Times New Roman" w:cs="Times New Roman"/>
+          <w:sz w:val="28"/>
+          <w:szCs w:val="28"/>
+          <w:lang w:val="en-US"/>
+        </w:rPr>
+        <w:t>n</w:t>
+      </w:r>
+      <w:r>
+        <w:rPr>
+          <w:rFonts w:ascii="Times New Roman" w:hAnsi="Times New Roman" w:cs="Times New Roman"/>
+          <w:sz w:val="28"/>
+          <w:szCs w:val="28"/>
+        </w:rPr>
+        <w:t xml:space="preserve"> студентов (вводится с клавиатуры) с их ненулевыми оценками, их количество </w:t>
+      </w:r>
+      <w:r>
+        <w:rPr>
+          <w:rFonts w:ascii="Times New Roman" w:hAnsi="Times New Roman" w:cs="Times New Roman"/>
+          <w:sz w:val="28"/>
+          <w:szCs w:val="28"/>
+          <w:lang w:val="en-US"/>
+        </w:rPr>
+        <w:t>m</w:t>
+      </w:r>
+      <w:r>
+        <w:rPr>
+          <w:rFonts w:ascii="Times New Roman" w:hAnsi="Times New Roman" w:cs="Times New Roman"/>
+          <w:sz w:val="28"/>
+          <w:szCs w:val="28"/>
+        </w:rPr>
+        <w:t xml:space="preserve"> лежит в диапазоне [0,6]. Ненулевые оценки ([0,10]) и их количество генерируются случайно. Для каждого студента вывести</w:t>
+      </w:r>
+      <w:r>
+        <w:rPr>
+          <w:rFonts w:ascii="Times New Roman" w:hAnsi="Times New Roman" w:cs="Times New Roman"/>
+          <w:sz w:val="28"/>
+          <w:szCs w:val="28"/>
+        </w:rPr>
+        <w:t xml:space="preserve"> оценки и </w:t>
+      </w:r>
+      <w:r>
+        <w:rPr>
+          <w:rFonts w:ascii="Times New Roman" w:hAnsi="Times New Roman" w:cs="Times New Roman"/>
+          <w:sz w:val="28"/>
+          <w:szCs w:val="28"/>
+        </w:rPr>
+        <w:t xml:space="preserve"> среднюю оценку. </w:t>
+      </w:r>
+    </w:p>
+    <w:p>
+      <w:pPr>
+        <w:rPr>
+          <w:rFonts w:ascii="Times New Roman" w:hAnsi="Times New Roman" w:cs="Times New Roman"/>
+          <w:sz w:val="28"/>
+          <w:szCs w:val="28"/>
+        </w:rPr>
+      </w:pPr>
+      <w:r>
+        <w:rPr>
+          <w:rFonts w:ascii="Times New Roman" w:hAnsi="Times New Roman" w:cs="Times New Roman"/>
+          <w:sz w:val="28"/>
+          <w:szCs w:val="28"/>
+        </w:rPr>
+        <w:t xml:space="preserve">Затем для каждого студента сгенерировать оценки </w:t>
+      </w:r>
+      <w:r>
+        <w:rPr>
+          <w:rFonts w:ascii="Times New Roman" w:hAnsi="Times New Roman" w:cs="Times New Roman"/>
+          <w:sz w:val="28"/>
+          <w:szCs w:val="28"/>
+        </w:rPr>
+        <w:t xml:space="preserve">([1,10]) </w:t>
+      </w:r>
+      <w:r>
+        <w:rPr>
+          <w:rFonts w:ascii="Times New Roman" w:hAnsi="Times New Roman" w:cs="Times New Roman"/>
+          <w:sz w:val="28"/>
+          <w:szCs w:val="28"/>
+        </w:rPr>
+        <w:t xml:space="preserve">за второй модуль, расширив массивы с оценками до </w:t>
+      </w:r>
+      <w:r>
+        <w:rPr>
+          <w:rFonts w:ascii="Times New Roman" w:hAnsi="Times New Roman" w:cs="Times New Roman"/>
+          <w:sz w:val="28"/>
+          <w:szCs w:val="28"/>
+          <w:lang w:val="en-US"/>
+        </w:rPr>
+        <w:t>m</w:t>
+      </w:r>
+      <w:r>
+        <w:rPr>
+          <w:rFonts w:ascii="Times New Roman" w:hAnsi="Times New Roman" w:cs="Times New Roman"/>
+          <w:sz w:val="28"/>
+          <w:szCs w:val="28"/>
+        </w:rPr>
+        <w:t xml:space="preserve">+6. Вывести </w:t>
+      </w:r>
+      <w:r>
+        <w:rPr>
+          <w:rFonts w:ascii="Times New Roman" w:hAnsi="Times New Roman" w:cs="Times New Roman"/>
+          <w:sz w:val="28"/>
+          <w:szCs w:val="28"/>
+        </w:rPr>
+        <w:t xml:space="preserve">оценки и </w:t>
+      </w:r>
+      <w:r>
+        <w:rPr>
+          <w:rFonts w:ascii="Times New Roman" w:hAnsi="Times New Roman" w:cs="Times New Roman"/>
+          <w:sz w:val="28"/>
+          <w:szCs w:val="28"/>
+        </w:rPr>
+        <w:t>среднюю оценку по работам за весь семестр.</w:t>
+      </w:r>
+    </w:p>
+    <w:p>
+      <w:pPr>
+        <w:rPr>
+          <w:rFonts w:ascii="Times New Roman" w:hAnsi="Times New Roman" w:cs="Times New Roman"/>
+          <w:sz w:val="28"/>
+          <w:szCs w:val="28"/>
+        </w:rPr>
+      </w:pPr>
+      <w:r>
+        <w:rPr>
+          <w:rFonts w:ascii="Times New Roman" w:hAnsi="Times New Roman" w:cs="Times New Roman"/>
+          <w:sz w:val="28"/>
+          <w:szCs w:val="28"/>
+        </w:rPr>
+        <w:t>Пример входных данных:</w:t>
+      </w:r>
+    </w:p>
+    <w:p>
+      <w:pPr>
+        <w:rPr>
+          <w:rFonts w:ascii="Times New Roman" w:hAnsi="Times New Roman" w:cs="Times New Roman"/>
+          <w:sz w:val="28"/>
+          <w:szCs w:val="28"/>
+        </w:rPr>
+      </w:pPr>
+      <w:r>
+        <w:rPr>
+          <w:rFonts w:ascii="Times New Roman" w:hAnsi="Times New Roman" w:cs="Times New Roman"/>
+          <w:sz w:val="28"/>
+          <w:szCs w:val="28"/>
+        </w:rPr>
+        <w:t>2</w:t>
+      </w:r>
+    </w:p>
+    <w:p>
+      <w:pPr>
+        <w:rPr>
+          <w:rFonts w:ascii="Times New Roman" w:hAnsi="Times New Roman" w:cs="Times New Roman"/>
+          <w:sz w:val="28"/>
+          <w:szCs w:val="28"/>
+        </w:rPr>
+      </w:pPr>
+      <w:r>
+        <w:rPr>
+          <w:rFonts w:ascii="Times New Roman" w:hAnsi="Times New Roman" w:cs="Times New Roman"/>
+          <w:sz w:val="28"/>
+          <w:szCs w:val="28"/>
+        </w:rPr>
+        <w:t>Вывод (один из возможных):</w:t>
+      </w:r>
+    </w:p>
+    <w:p>
+      <w:pPr>
+        <w:rPr>
+          <w:rFonts w:ascii="Times New Roman" w:hAnsi="Times New Roman" w:cs="Times New Roman"/>
+          <w:sz w:val="28"/>
+          <w:szCs w:val="28"/>
+        </w:rPr>
+      </w:pPr>
+      <w:r>
+        <w:rPr>
+          <w:rFonts w:ascii="Times New Roman" w:hAnsi="Times New Roman" w:cs="Times New Roman"/>
+          <w:sz w:val="28"/>
+          <w:szCs w:val="28"/>
+        </w:rPr>
+        <w:t>1 2 3 4 2.5</w:t>
+      </w:r>
+      <w:r>
+        <w:rPr>
+          <w:rFonts w:ascii="Times New Roman" w:hAnsi="Times New Roman" w:cs="Times New Roman"/>
+          <w:sz w:val="28"/>
+          <w:szCs w:val="28"/>
+        </w:rPr>
+        <w:br/>
+        <w:t>3 4 2 3</w:t>
+      </w:r>
+      <w:r>
+        <w:rPr>
+          <w:rFonts w:ascii="Times New Roman" w:hAnsi="Times New Roman" w:cs="Times New Roman"/>
+          <w:sz w:val="28"/>
+          <w:szCs w:val="28"/>
+        </w:rPr>
+        <w:br/>
+        <w:t>1 2 3 4 1 2 3 4 2 3 2.5</w:t>
+      </w:r>
+      <w:r>
+        <w:rPr>
+          <w:rFonts w:ascii="Times New Roman" w:hAnsi="Times New Roman" w:cs="Times New Roman"/>
+          <w:sz w:val="28"/>
+          <w:szCs w:val="28"/>
+        </w:rPr>
+        <w:br/>
+        <w:t>3 4 2 3 4 2 3 4 2 3</w:t>
+      </w:r>
+    </w:p>
+    <w:p>
+      <w:pPr>
+        <w:rPr>
+          <w:rFonts w:ascii="Times New Roman" w:hAnsi="Times New Roman" w:cs="Times New Roman"/>
+          <w:sz w:val="28"/>
+          <w:szCs w:val="28"/>
+        </w:rPr>
+      </w:pPr>
+      <w:r>
+        <w:rPr>
+          <w:rFonts w:ascii="Times New Roman" w:hAnsi="Times New Roman" w:cs="Times New Roman"/>
+          <w:sz w:val="28"/>
+          <w:szCs w:val="28"/>
+        </w:rPr>
+        <w:br w:type="page"/>
+      </w:r>
+    </w:p>
+    <w:p>
+      <w:pPr>
+        <w:rPr>
+          <w:rFonts w:ascii="Times New Roman" w:hAnsi="Times New Roman" w:cs="Times New Roman"/>
+          <w:sz w:val="28"/>
+          <w:szCs w:val="28"/>
+        </w:rPr>
+      </w:pPr>
+      <w:r>
+        <w:rPr>
+          <w:rFonts w:ascii="Times New Roman" w:hAnsi="Times New Roman" w:cs="Times New Roman"/>
+          <w:sz w:val="28"/>
+          <w:szCs w:val="28"/>
+        </w:rPr>
+        <w:lastRenderedPageBreak/>
+        <w:t>Вариант 2</w:t>
+      </w:r>
+    </w:p>
+    <w:p>
+      <w:pPr>
+        <w:rPr>
+          <w:rFonts w:ascii="Times New Roman" w:hAnsi="Times New Roman" w:cs="Times New Roman"/>
+          <w:sz w:val="28"/>
+          <w:szCs w:val="28"/>
+        </w:rPr>
+      </w:pPr>
+      <w:r>
+        <w:rPr>
+          <w:rFonts w:ascii="Times New Roman" w:hAnsi="Times New Roman" w:cs="Times New Roman"/>
+          <w:sz w:val="28"/>
+          <w:szCs w:val="28"/>
+        </w:rPr>
+        <w:t>У одного преподавателя есть странная система оценивания. У него есть две таблицы – одна со строками – ФИО студентов и пометкой, является ли студент любимчиком преподавателя. Вторая – с посещениями семинаров каждым студентом.</w:t>
+      </w:r>
+    </w:p>
+    <w:p>
+      <w:pPr>
+        <w:rPr>
+          <w:rFonts w:ascii="Times New Roman" w:hAnsi="Times New Roman" w:cs="Times New Roman"/>
+          <w:sz w:val="28"/>
+          <w:szCs w:val="28"/>
+        </w:rPr>
+      </w:pPr>
+      <w:r>
+        <w:rPr>
+          <w:rFonts w:ascii="Times New Roman" w:hAnsi="Times New Roman" w:cs="Times New Roman"/>
+          <w:sz w:val="28"/>
+          <w:szCs w:val="28"/>
+        </w:rPr>
+        <w:t>Например:</w:t>
+      </w:r>
+      <w:r>
+        <w:rPr>
+          <w:rFonts w:ascii="Times New Roman" w:hAnsi="Times New Roman" w:cs="Times New Roman"/>
+          <w:sz w:val="28"/>
+          <w:szCs w:val="28"/>
+        </w:rPr>
+        <w:br/>
+      </w:r>
+      <w:r>
+        <w:rPr>
+          <w:rFonts w:ascii="Times New Roman" w:hAnsi="Times New Roman" w:cs="Times New Roman"/>
+          <w:sz w:val="28"/>
+          <w:szCs w:val="28"/>
+        </w:rPr>
+        <w:t>1 таблица:</w:t>
+      </w:r>
+      <w:r>
+        <w:rPr>
+          <w:rFonts w:ascii="Times New Roman" w:hAnsi="Times New Roman" w:cs="Times New Roman"/>
+          <w:sz w:val="28"/>
+          <w:szCs w:val="28"/>
+        </w:rPr>
+        <w:br/>
+        <w:t>Петров Иван Любимчик</w:t>
+      </w:r>
+      <w:r>
+        <w:rPr>
+          <w:rFonts w:ascii="Times New Roman" w:hAnsi="Times New Roman" w:cs="Times New Roman"/>
+          <w:sz w:val="28"/>
+          <w:szCs w:val="28"/>
+        </w:rPr>
+        <w:br/>
+        <w:t>Иванов Петр Не любимчик</w:t>
+      </w:r>
+      <w:r>
+        <w:rPr>
+          <w:rFonts w:ascii="Times New Roman" w:hAnsi="Times New Roman" w:cs="Times New Roman"/>
+          <w:sz w:val="28"/>
+          <w:szCs w:val="28"/>
+        </w:rPr>
+        <w:br/>
+        <w:t>2 таблица:</w:t>
+      </w:r>
+      <w:r>
+        <w:rPr>
+          <w:rFonts w:ascii="Times New Roman" w:hAnsi="Times New Roman" w:cs="Times New Roman"/>
+          <w:sz w:val="28"/>
+          <w:szCs w:val="28"/>
+        </w:rPr>
+        <w:br/>
+      </w:r>
+      <w:r>
+        <w:rPr>
+          <w:rFonts w:ascii="Times New Roman" w:hAnsi="Times New Roman" w:cs="Times New Roman"/>
+          <w:sz w:val="28"/>
+          <w:szCs w:val="28"/>
+          <w:lang w:val="en-US"/>
+        </w:rPr>
+        <w:t>true</w:t>
+      </w:r>
+      <w:r>
+        <w:rPr>
+          <w:rFonts w:ascii="Times New Roman" w:hAnsi="Times New Roman" w:cs="Times New Roman"/>
+          <w:sz w:val="28"/>
+          <w:szCs w:val="28"/>
+        </w:rPr>
+        <w:t xml:space="preserve"> </w:t>
+      </w:r>
+      <w:r>
+        <w:rPr>
+          <w:rFonts w:ascii="Times New Roman" w:hAnsi="Times New Roman" w:cs="Times New Roman"/>
+          <w:sz w:val="28"/>
+          <w:szCs w:val="28"/>
+          <w:lang w:val="en-US"/>
+        </w:rPr>
+        <w:t>true</w:t>
+      </w:r>
+      <w:r>
+        <w:rPr>
+          <w:rFonts w:ascii="Times New Roman" w:hAnsi="Times New Roman" w:cs="Times New Roman"/>
+          <w:sz w:val="28"/>
+          <w:szCs w:val="28"/>
+        </w:rPr>
+        <w:t xml:space="preserve"> </w:t>
+      </w:r>
+      <w:r>
+        <w:rPr>
+          <w:rFonts w:ascii="Times New Roman" w:hAnsi="Times New Roman" w:cs="Times New Roman"/>
+          <w:sz w:val="28"/>
+          <w:szCs w:val="28"/>
+          <w:lang w:val="en-US"/>
+        </w:rPr>
+        <w:t>false</w:t>
+      </w:r>
+      <w:r>
+        <w:rPr>
+          <w:rFonts w:ascii="Times New Roman" w:hAnsi="Times New Roman" w:cs="Times New Roman"/>
+          <w:sz w:val="28"/>
+          <w:szCs w:val="28"/>
+        </w:rPr>
+        <w:br/>
+      </w:r>
+      <w:r>
+        <w:rPr>
+          <w:rFonts w:ascii="Times New Roman" w:hAnsi="Times New Roman" w:cs="Times New Roman"/>
+          <w:sz w:val="28"/>
+          <w:szCs w:val="28"/>
+          <w:lang w:val="en-US"/>
+        </w:rPr>
+        <w:t>false</w:t>
+      </w:r>
+      <w:r>
+        <w:rPr>
+          <w:rFonts w:ascii="Times New Roman" w:hAnsi="Times New Roman" w:cs="Times New Roman"/>
+          <w:sz w:val="28"/>
+          <w:szCs w:val="28"/>
+        </w:rPr>
+        <w:t xml:space="preserve"> </w:t>
+      </w:r>
+      <w:r>
+        <w:rPr>
+          <w:rFonts w:ascii="Times New Roman" w:hAnsi="Times New Roman" w:cs="Times New Roman"/>
+          <w:sz w:val="28"/>
+          <w:szCs w:val="28"/>
+          <w:lang w:val="en-US"/>
+        </w:rPr>
+        <w:t>false</w:t>
+      </w:r>
+      <w:r>
+        <w:rPr>
+          <w:rFonts w:ascii="Times New Roman" w:hAnsi="Times New Roman" w:cs="Times New Roman"/>
+          <w:sz w:val="28"/>
+          <w:szCs w:val="28"/>
+        </w:rPr>
+        <w:t xml:space="preserve"> </w:t>
+      </w:r>
+      <w:r>
+        <w:rPr>
+          <w:rFonts w:ascii="Times New Roman" w:hAnsi="Times New Roman" w:cs="Times New Roman"/>
+          <w:sz w:val="28"/>
+          <w:szCs w:val="28"/>
+          <w:lang w:val="en-US"/>
+        </w:rPr>
+        <w:t>false</w:t>
+      </w:r>
+      <w:r>
+        <w:rPr>
+          <w:rFonts w:ascii="Times New Roman" w:hAnsi="Times New Roman" w:cs="Times New Roman"/>
+          <w:sz w:val="28"/>
+          <w:szCs w:val="28"/>
+        </w:rPr>
+        <w:br/>
+      </w:r>
+      <w:r>
+        <w:rPr>
+          <w:rFonts w:ascii="Times New Roman" w:hAnsi="Times New Roman" w:cs="Times New Roman"/>
+          <w:sz w:val="28"/>
+          <w:szCs w:val="28"/>
+        </w:rPr>
+        <w:t>Накоп считается по формуле (количество посещений</w:t>
+      </w:r>
+      <w:r>
+        <w:rPr>
+          <w:rFonts w:ascii="Times New Roman" w:hAnsi="Times New Roman" w:cs="Times New Roman"/>
+          <w:sz w:val="28"/>
+          <w:szCs w:val="28"/>
+        </w:rPr>
+        <w:t>/</w:t>
+      </w:r>
+      <w:r>
+        <w:rPr>
+          <w:rFonts w:ascii="Times New Roman" w:hAnsi="Times New Roman" w:cs="Times New Roman"/>
+          <w:sz w:val="28"/>
+          <w:szCs w:val="28"/>
+        </w:rPr>
+        <w:t xml:space="preserve">количество семинаров) * случайное число из диапазона </w:t>
+      </w:r>
+      <w:r>
+        <w:rPr>
+          <w:rFonts w:ascii="Times New Roman" w:hAnsi="Times New Roman" w:cs="Times New Roman"/>
+          <w:sz w:val="28"/>
+          <w:szCs w:val="28"/>
+        </w:rPr>
+        <w:t xml:space="preserve">[0.5,1). </w:t>
+      </w:r>
+      <w:r>
+        <w:rPr>
+          <w:rFonts w:ascii="Times New Roman" w:hAnsi="Times New Roman" w:cs="Times New Roman"/>
+          <w:sz w:val="28"/>
+          <w:szCs w:val="28"/>
+        </w:rPr>
+        <w:t xml:space="preserve">Если студент – любимчик преподавателя, накоп округляется вверх, иначе по правилам математики. </w:t>
+      </w:r>
+    </w:p>
+    <w:p>
+      <w:pPr>
+        <w:rPr>
+          <w:rFonts w:ascii="Times New Roman" w:hAnsi="Times New Roman" w:cs="Times New Roman"/>
+          <w:sz w:val="28"/>
+          <w:szCs w:val="28"/>
+        </w:rPr>
+      </w:pPr>
+      <w:r>
+        <w:rPr>
+          <w:rFonts w:ascii="Times New Roman" w:hAnsi="Times New Roman" w:cs="Times New Roman"/>
+          <w:sz w:val="28"/>
+          <w:szCs w:val="28"/>
+        </w:rPr>
+        <w:t xml:space="preserve">Вывести обе таблицы. Для каждого студента посчитать и вывести его накоп. </w:t>
+      </w:r>
+    </w:p>
+    <w:p>
+      <w:pPr>
+        <w:rPr>
+          <w:rFonts w:ascii="Times New Roman" w:hAnsi="Times New Roman" w:cs="Times New Roman"/>
+          <w:sz w:val="28"/>
+          <w:szCs w:val="28"/>
+        </w:rPr>
+      </w:pPr>
+      <w:r>
+        <w:rPr>
+          <w:rFonts w:ascii="Times New Roman" w:hAnsi="Times New Roman" w:cs="Times New Roman"/>
+          <w:sz w:val="28"/>
+          <w:szCs w:val="28"/>
+        </w:rPr>
+        <w:t>На ввод подаются два числа – количество студентов и количество семинаров. Имена студентов брать из заранее заданных массивов. Является ли студент любимчиком и какие семинары он посетил генерировать случайно.</w:t>
+      </w:r>
+    </w:p>
+    <w:p>
+      <w:pPr>
+        <w:rPr>
+          <w:rFonts w:ascii="Times New Roman" w:hAnsi="Times New Roman" w:cs="Times New Roman"/>
+          <w:sz w:val="28"/>
+          <w:szCs w:val="28"/>
+        </w:rPr>
+      </w:pPr>
+      <w:r>
+        <w:rPr>
+          <w:rFonts w:ascii="Times New Roman" w:hAnsi="Times New Roman" w:cs="Times New Roman"/>
+          <w:sz w:val="28"/>
+          <w:szCs w:val="28"/>
+        </w:rPr>
+        <w:t>Пример входных данных:</w:t>
+      </w:r>
+      <w:r>
+        <w:rPr>
+          <w:rFonts w:ascii="Times New Roman" w:hAnsi="Times New Roman" w:cs="Times New Roman"/>
+          <w:sz w:val="28"/>
+          <w:szCs w:val="28"/>
+        </w:rPr>
+        <w:br/>
+        <w:t>2</w:t>
+      </w:r>
+      <w:r>
+        <w:rPr>
+          <w:rFonts w:ascii="Times New Roman" w:hAnsi="Times New Roman" w:cs="Times New Roman"/>
+          <w:sz w:val="28"/>
+          <w:szCs w:val="28"/>
+        </w:rPr>
+        <w:br/>
+        <w:t>3</w:t>
+      </w:r>
+      <w:r>
+        <w:rPr>
+          <w:rFonts w:ascii="Times New Roman" w:hAnsi="Times New Roman" w:cs="Times New Roman"/>
+          <w:sz w:val="28"/>
+          <w:szCs w:val="28"/>
+        </w:rPr>
+        <w:br/>
+        <w:t>Вывод</w:t>
+      </w:r>
+      <w:r>
+        <w:rPr>
+          <w:rFonts w:ascii="Times New Roman" w:hAnsi="Times New Roman" w:cs="Times New Roman"/>
+          <w:sz w:val="28"/>
+          <w:szCs w:val="28"/>
+        </w:rPr>
+        <w:br/>
+        <w:t>Петров Иван Любимчик</w:t>
+      </w:r>
+      <w:r>
+        <w:rPr>
+          <w:rFonts w:ascii="Times New Roman" w:hAnsi="Times New Roman" w:cs="Times New Roman"/>
+          <w:sz w:val="28"/>
+          <w:szCs w:val="28"/>
+        </w:rPr>
+        <w:br/>
+        <w:t>Иванов Петр Не любимчик</w:t>
+      </w:r>
+      <w:r>
+        <w:rPr>
+          <w:rFonts w:ascii="Times New Roman" w:hAnsi="Times New Roman" w:cs="Times New Roman"/>
+          <w:sz w:val="28"/>
+          <w:szCs w:val="28"/>
+        </w:rPr>
+        <w:br/>
+      </w:r>
+      <w:r>
+        <w:rPr>
+          <w:rFonts w:ascii="Times New Roman" w:hAnsi="Times New Roman" w:cs="Times New Roman"/>
+          <w:sz w:val="28"/>
+          <w:szCs w:val="28"/>
+          <w:lang w:val="en-US"/>
+        </w:rPr>
+        <w:t>true</w:t>
+      </w:r>
+      <w:r>
+        <w:rPr>
+          <w:rFonts w:ascii="Times New Roman" w:hAnsi="Times New Roman" w:cs="Times New Roman"/>
+          <w:sz w:val="28"/>
+          <w:szCs w:val="28"/>
+        </w:rPr>
+        <w:t xml:space="preserve"> </w:t>
+      </w:r>
+      <w:r>
+        <w:rPr>
+          <w:rFonts w:ascii="Times New Roman" w:hAnsi="Times New Roman" w:cs="Times New Roman"/>
+          <w:sz w:val="28"/>
+          <w:szCs w:val="28"/>
+          <w:lang w:val="en-US"/>
+        </w:rPr>
+        <w:t xml:space="preserve">true </w:t>
+      </w:r>
       <w:bookmarkStart w:id="0" w:name="_GoBack"/>
       <w:bookmarkEnd w:id="0"/>
-    </w:p>
-    <w:p>
-      <w:pPr>
-        <w:rPr>
-          <w:rFonts w:ascii="Times New Roman" w:hAnsi="Times New Roman" w:cs="Times New Roman"/>
-          <w:sz w:val="28"/>
-          <w:szCs w:val="28"/>
-        </w:rPr>
-      </w:pPr>
-      <w:r>
-        <w:rPr>
-          <w:rFonts w:ascii="Times New Roman" w:hAnsi="Times New Roman" w:cs="Times New Roman"/>
-          <w:sz w:val="28"/>
-          <w:szCs w:val="28"/>
-        </w:rPr>
-        <w:t xml:space="preserve">Конец первого модуля, скоро </w:t>
-      </w:r>
-      <w:proofErr w:type="gramStart"/>
-      <w:r>
-        <w:rPr>
-          <w:rFonts w:ascii="Times New Roman" w:hAnsi="Times New Roman" w:cs="Times New Roman"/>
-          <w:sz w:val="28"/>
-          <w:szCs w:val="28"/>
-        </w:rPr>
-        <w:t>КР</w:t>
-      </w:r>
-      <w:proofErr w:type="gramEnd"/>
-      <w:r>
-        <w:rPr>
-          <w:rFonts w:ascii="Times New Roman" w:hAnsi="Times New Roman" w:cs="Times New Roman"/>
-          <w:sz w:val="28"/>
-          <w:szCs w:val="28"/>
-        </w:rPr>
-        <w:t xml:space="preserve"> по программированию. К этому времени у каждого студента уже есть оценки за тесты и самостоятельные (почти у</w:t>
-      </w:r>
-      <w:r>
-        <w:rPr>
-          <w:rFonts w:ascii="Times New Roman" w:hAnsi="Times New Roman" w:cs="Times New Roman"/>
-          <w:sz w:val="28"/>
-          <w:szCs w:val="28"/>
-        </w:rPr>
-        <w:t xml:space="preserve"> каждого</w:t>
-      </w:r>
-      <w:r>
-        <w:rPr>
-          <w:rFonts w:ascii="Times New Roman" w:hAnsi="Times New Roman" w:cs="Times New Roman"/>
-          <w:sz w:val="28"/>
-          <w:szCs w:val="28"/>
-        </w:rPr>
-        <w:t xml:space="preserve">). У кого-то могут быть за какие это элементы контроля нули. К счастью, чтобы не портить статистику, они не учитываются </w:t>
-      </w:r>
-      <w:r>
-        <w:rPr>
-          <w:rFonts w:ascii="Times New Roman" w:hAnsi="Times New Roman" w:cs="Times New Roman"/>
-          <w:sz w:val="28"/>
-          <w:szCs w:val="28"/>
-        </w:rPr>
-        <w:t xml:space="preserve">при подсчете среднего балла в ведомости (на деле учитываются). </w:t>
-      </w:r>
-    </w:p>
-    <w:p>
-      <w:pPr>
-        <w:rPr>
-          <w:rFonts w:ascii="Times New Roman" w:hAnsi="Times New Roman" w:cs="Times New Roman"/>
-          <w:sz w:val="28"/>
-          <w:szCs w:val="28"/>
-        </w:rPr>
-      </w:pPr>
-      <w:r>
-        <w:rPr>
-          <w:rFonts w:ascii="Times New Roman" w:hAnsi="Times New Roman" w:cs="Times New Roman"/>
-          <w:sz w:val="28"/>
-          <w:szCs w:val="28"/>
-        </w:rPr>
-        <w:t xml:space="preserve">Ваша задача состоит в том, чтобы создать массив массивов для </w:t>
-      </w:r>
       <w:r>
         <w:rPr>
           <w:rFonts w:ascii="Times New Roman" w:hAnsi="Times New Roman" w:cs="Times New Roman"/>
@@ -103,15 +688,15 @@
           <w:szCs w:val="28"/>
           <w:lang w:val="en-US"/>
         </w:rPr>
-        <w:t>n</w:t>
-      </w:r>
-      <w:r>
-        <w:rPr>
-          <w:rFonts w:ascii="Times New Roman" w:hAnsi="Times New Roman" w:cs="Times New Roman"/>
-          <w:sz w:val="28"/>
-          <w:szCs w:val="28"/>
-        </w:rPr>
-        <w:t xml:space="preserve"> студентов (вводится с клавиатуры) с их ненулевыми оценками, их количество </w:t>
+        <w:t>true</w:t>
+      </w:r>
+      <w:r>
+        <w:rPr>
+          <w:rFonts w:ascii="Times New Roman" w:hAnsi="Times New Roman" w:cs="Times New Roman"/>
+          <w:sz w:val="28"/>
+          <w:szCs w:val="28"/>
+        </w:rPr>
+        <w:br/>
       </w:r>
       <w:r>
         <w:rPr>
@@ -120,64 +705,15 @@
           <w:szCs w:val="28"/>
           <w:lang w:val="en-US"/>
         </w:rPr>
-        <w:t>m</w:t>
-      </w:r>
-      <w:r>
-        <w:rPr>
-          <w:rFonts w:ascii="Times New Roman" w:hAnsi="Times New Roman" w:cs="Times New Roman"/>
-          <w:sz w:val="28"/>
-          <w:szCs w:val="28"/>
-        </w:rPr>
-        <w:t xml:space="preserve"> лежит в диапазоне [0,6]. Ненулевые оценки ([0,10]) и их количество генерируются случайно. Для каждого студента вывести</w:t>
-      </w:r>
-      <w:r>
-        <w:rPr>
-          <w:rFonts w:ascii="Times New Roman" w:hAnsi="Times New Roman" w:cs="Times New Roman"/>
-          <w:sz w:val="28"/>
-          <w:szCs w:val="28"/>
-        </w:rPr>
-        <w:t xml:space="preserve"> оценки и </w:t>
-      </w:r>
-      <w:r>
-        <w:rPr>
-          <w:rFonts w:ascii="Times New Roman" w:hAnsi="Times New Roman" w:cs="Times New Roman"/>
-          <w:sz w:val="28"/>
-          <w:szCs w:val="28"/>
-        </w:rPr>
-        <w:t xml:space="preserve"> среднюю оценку. </w:t>
-      </w:r>
-    </w:p>
-    <w:p>
-      <w:pPr>
-        <w:rPr>
-          <w:rFonts w:ascii="Times New Roman" w:hAnsi="Times New Roman" w:cs="Times New Roman"/>
-          <w:sz w:val="28"/>
-          <w:szCs w:val="28"/>
-        </w:rPr>
-      </w:pPr>
-      <w:r>
-        <w:rPr>
-          <w:rFonts w:ascii="Times New Roman" w:hAnsi="Times New Roman" w:cs="Times New Roman"/>
-          <w:sz w:val="28"/>
-          <w:szCs w:val="28"/>
-        </w:rPr>
-        <w:t xml:space="preserve">Затем для каждого студента сгенерировать оценки </w:t>
-      </w:r>
-      <w:r>
-        <w:rPr>
-          <w:rFonts w:ascii="Times New Roman" w:hAnsi="Times New Roman" w:cs="Times New Roman"/>
-          <w:sz w:val="28"/>
-          <w:szCs w:val="28"/>
-        </w:rPr>
-        <w:t xml:space="preserve">([1,10]) </w:t>
-      </w:r>
-      <w:r>
-        <w:rPr>
-          <w:rFonts w:ascii="Times New Roman" w:hAnsi="Times New Roman" w:cs="Times New Roman"/>
-          <w:sz w:val="28"/>
-          <w:szCs w:val="28"/>
-        </w:rPr>
-        <w:t xml:space="preserve">за второй модуль, расширив массивы с оценками до </w:t>
+        <w:t>false</w:t>
+      </w:r>
+      <w:r>
+        <w:rPr>
+          <w:rFonts w:ascii="Times New Roman" w:hAnsi="Times New Roman" w:cs="Times New Roman"/>
+          <w:sz w:val="28"/>
+          <w:szCs w:val="28"/>
+        </w:rPr>
+        <w:t xml:space="preserve"> </w:t>
       </w:r>
       <w:r>
         <w:rPr>
@@ -186,180 +722,50 @@
           <w:szCs w:val="28"/>
           <w:lang w:val="en-US"/>
         </w:rPr>
-        <w:t>m</w:t>
-      </w:r>
-      <w:r>
-        <w:rPr>
-          <w:rFonts w:ascii="Times New Roman" w:hAnsi="Times New Roman" w:cs="Times New Roman"/>
-          <w:sz w:val="28"/>
-          <w:szCs w:val="28"/>
-        </w:rPr>
-        <w:t xml:space="preserve">+6. Вывести </w:t>
-      </w:r>
-      <w:r>
-        <w:rPr>
-          <w:rFonts w:ascii="Times New Roman" w:hAnsi="Times New Roman" w:cs="Times New Roman"/>
-          <w:sz w:val="28"/>
-          <w:szCs w:val="28"/>
-        </w:rPr>
-        <w:t xml:space="preserve">оценки и </w:t>
-      </w:r>
-      <w:r>
-        <w:rPr>
-          <w:rFonts w:ascii="Times New Roman" w:hAnsi="Times New Roman" w:cs="Times New Roman"/>
-          <w:sz w:val="28"/>
-          <w:szCs w:val="28"/>
-        </w:rPr>
-        <w:t>среднюю оценку по работам за весь семестр.</w:t>
-      </w:r>
-    </w:p>
-    <w:p>
-      <w:pPr>
-        <w:rPr>
-          <w:rFonts w:ascii="Times New Roman" w:hAnsi="Times New Roman" w:cs="Times New Roman"/>
-          <w:sz w:val="28"/>
-          <w:szCs w:val="28"/>
-        </w:rPr>
-      </w:pPr>
-      <w:r>
-        <w:rPr>
-          <w:rFonts w:ascii="Times New Roman" w:hAnsi="Times New Roman" w:cs="Times New Roman"/>
-          <w:sz w:val="28"/>
-          <w:szCs w:val="28"/>
-        </w:rPr>
-        <w:t>Пример входных данных:</w:t>
-      </w:r>
-    </w:p>
-    <w:p>
-      <w:pPr>
-        <w:rPr>
-          <w:rFonts w:ascii="Times New Roman" w:hAnsi="Times New Roman" w:cs="Times New Roman"/>
-          <w:sz w:val="28"/>
-          <w:szCs w:val="28"/>
-        </w:rPr>
-      </w:pPr>
-      <w:r>
-        <w:rPr>
-          <w:rFonts w:ascii="Times New Roman" w:hAnsi="Times New Roman" w:cs="Times New Roman"/>
-          <w:sz w:val="28"/>
-          <w:szCs w:val="28"/>
-        </w:rPr>
-        <w:t>2</w:t>
-      </w:r>
-    </w:p>
-    <w:p>
-      <w:pPr>
-        <w:rPr>
-          <w:rFonts w:ascii="Times New Roman" w:hAnsi="Times New Roman" w:cs="Times New Roman"/>
-          <w:sz w:val="28"/>
-          <w:szCs w:val="28"/>
-        </w:rPr>
-      </w:pPr>
-      <w:r>
-        <w:rPr>
-          <w:rFonts w:ascii="Times New Roman" w:hAnsi="Times New Roman" w:cs="Times New Roman"/>
-          <w:sz w:val="28"/>
-          <w:szCs w:val="28"/>
-        </w:rPr>
-        <w:t>Вывод (один из возможных):</w:t>
-      </w:r>
-    </w:p>
-    <w:p>
-      <w:pPr>
-        <w:rPr>
-          <w:rFonts w:ascii="Times New Roman" w:hAnsi="Times New Roman" w:cs="Times New Roman"/>
-          <w:sz w:val="28"/>
-          <w:szCs w:val="28"/>
-        </w:rPr>
-      </w:pPr>
-      <w:r>
-        <w:rPr>
-          <w:rFonts w:ascii="Times New Roman" w:hAnsi="Times New Roman" w:cs="Times New Roman"/>
-          <w:sz w:val="28"/>
-          <w:szCs w:val="28"/>
-        </w:rPr>
-        <w:t>1 2 3 4 2.5</w:t>
-      </w:r>
-      <w:r>
-        <w:rPr>
-          <w:rFonts w:ascii="Times New Roman" w:hAnsi="Times New Roman" w:cs="Times New Roman"/>
-          <w:sz w:val="28"/>
-          <w:szCs w:val="28"/>
-        </w:rPr>
-        <w:br/>
-        <w:t>3 4 2 3</w:t>
-      </w:r>
-      <w:r>
-        <w:rPr>
-          <w:rFonts w:ascii="Times New Roman" w:hAnsi="Times New Roman" w:cs="Times New Roman"/>
-          <w:sz w:val="28"/>
-          <w:szCs w:val="28"/>
-        </w:rPr>
-        <w:br/>
-        <w:t>1 2 3 4 1 2 3 4 2 3 2.5</w:t>
-      </w:r>
-      <w:r>
-        <w:rPr>
-          <w:rFonts w:ascii="Times New Roman" w:hAnsi="Times New Roman" w:cs="Times New Roman"/>
-          <w:sz w:val="28"/>
-          <w:szCs w:val="28"/>
-        </w:rPr>
-        <w:br/>
-        <w:t>3 4 2 3 4 2 3 4 2 3</w:t>
-      </w:r>
-    </w:p>
-    <w:p>
-      <w:pPr>
-        <w:rPr>
-          <w:rFonts w:ascii="Times New Roman" w:hAnsi="Times New Roman" w:cs="Times New Roman"/>
-          <w:sz w:val="28"/>
-          <w:szCs w:val="28"/>
-        </w:rPr>
-      </w:pPr>
-      <w:r>
-        <w:rPr>
-          <w:rFonts w:ascii="Times New Roman" w:hAnsi="Times New Roman" w:cs="Times New Roman"/>
-          <w:sz w:val="28"/>
-          <w:szCs w:val="28"/>
-        </w:rPr>
-        <w:br w:type="page"/>
-      </w:r>
-    </w:p>
-    <w:p>
-      <w:pPr>
-        <w:rPr>
-          <w:rFonts w:ascii="Times New Roman" w:hAnsi="Times New Roman" w:cs="Times New Roman"/>
-          <w:sz w:val="28"/>
-          <w:szCs w:val="28"/>
-        </w:rPr>
-      </w:pPr>
-      <w:r>
-        <w:rPr>
-          <w:rFonts w:ascii="Times New Roman" w:hAnsi="Times New Roman" w:cs="Times New Roman"/>
-          <w:sz w:val="28"/>
-          <w:szCs w:val="28"/>
-        </w:rPr>
-        <w:lastRenderedPageBreak/>
-        <w:t>Вариант 2</w:t>
-      </w:r>
-    </w:p>
-    <w:p>
-      <w:pPr>
-        <w:rPr>
-          <w:rFonts w:ascii="Times New Roman" w:hAnsi="Times New Roman" w:cs="Times New Roman"/>
-          <w:sz w:val="28"/>
-          <w:szCs w:val="28"/>
-        </w:rPr>
-      </w:pPr>
-    </w:p>
-    <w:p>
-      <w:pPr>
-        <w:rPr>
-          <w:rFonts w:ascii="Times New Roman" w:hAnsi="Times New Roman" w:cs="Times New Roman"/>
-          <w:sz w:val="28"/>
-          <w:szCs w:val="28"/>
-        </w:rPr>
-      </w:pPr>
+        <w:t>false</w:t>
+      </w:r>
+      <w:r>
+        <w:rPr>
+          <w:rFonts w:ascii="Times New Roman" w:hAnsi="Times New Roman" w:cs="Times New Roman"/>
+          <w:sz w:val="28"/>
+          <w:szCs w:val="28"/>
+        </w:rPr>
+        <w:t xml:space="preserve"> </w:t>
+      </w:r>
+      <w:r>
+        <w:rPr>
+          <w:rFonts w:ascii="Times New Roman" w:hAnsi="Times New Roman" w:cs="Times New Roman"/>
+          <w:sz w:val="28"/>
+          <w:szCs w:val="28"/>
+          <w:lang w:val="en-US"/>
+        </w:rPr>
+        <w:t>false</w:t>
+      </w:r>
+      <w:r>
+        <w:rPr>
+          <w:rFonts w:ascii="Times New Roman" w:hAnsi="Times New Roman" w:cs="Times New Roman"/>
+          <w:sz w:val="28"/>
+          <w:szCs w:val="28"/>
+        </w:rPr>
+        <w:br/>
+      </w:r>
+      <w:r>
+        <w:rPr>
+          <w:rFonts w:ascii="Times New Roman" w:hAnsi="Times New Roman" w:cs="Times New Roman"/>
+          <w:sz w:val="28"/>
+          <w:szCs w:val="28"/>
+        </w:rPr>
+        <w:t>Петров Иван 10</w:t>
+      </w:r>
+      <w:r>
+        <w:rPr>
+          <w:rFonts w:ascii="Times New Roman" w:hAnsi="Times New Roman" w:cs="Times New Roman"/>
+          <w:sz w:val="28"/>
+          <w:szCs w:val="28"/>
+        </w:rPr>
+        <w:br/>
+        <w:t>Иванов Петр 0</w:t>
+      </w:r>
     </w:p>
     <w:sectPr>
       <w:pgSz w:w="11906" w:h="16838"/>

</xml_diff>